<commit_message>
Updated document file. Now the plotting functions can take in a dictionary were key=legend_name, value=list_of_games
</commit_message>
<xml_diff>
--- a/ChessDatabase.docx
+++ b/ChessDatabase.docx
@@ -28,7 +28,7 @@
         <w:pStyle w:val="Heading2"/>
       </w:pPr>
       <w:r>
-        <w:t>2 Games</w:t>
+        <w:t>2. Games</w:t>
       </w:r>
     </w:p>
     <w:p>
@@ -46,7 +46,7 @@
     </w:p>
     <w:p>
       <w:r>
-        <w:t>During the games, the following results were achieved:</w:t>
+        <w:t>For all games, the following table shows the results.</w:t>
       </w:r>
     </w:p>
     <w:p>
@@ -209,7 +209,7 @@
     </w:p>
     <w:p>
       <w:r>
-        <w:t>The following table shows the results of games where Stockfish either won or lost, depending on Stockfish color.</w:t>
+        <w:t>The following table shows the results of games where Stockfish either won or lost, depending on Stockfish color</w:t>
       </w:r>
     </w:p>
     <w:p>
@@ -459,7 +459,7 @@
       <w:r>
         <w:drawing>
           <wp:inline xmlns:a="http://schemas.openxmlformats.org/drawingml/2006/main" xmlns:pic="http://schemas.openxmlformats.org/drawingml/2006/picture">
-            <wp:extent cx="5486400" cy="3657600"/>
+            <wp:extent cx="5486400" cy="1645920"/>
             <wp:docPr id="1" name="Picture 1"/>
             <wp:cNvGraphicFramePr>
               <a:graphicFrameLocks noChangeAspect="1"/>
@@ -480,7 +480,7 @@
                   <pic:spPr>
                     <a:xfrm>
                       <a:off x="0" y="0"/>
-                      <a:ext cx="5486400" cy="3657600"/>
+                      <a:ext cx="5486400" cy="1645920"/>
                     </a:xfrm>
                     <a:prstGeom prst="rect"/>
                   </pic:spPr>
@@ -496,17 +496,30 @@
         <w:pStyle w:val="Heading2"/>
       </w:pPr>
       <w:r>
-        <w:t>2.4 Moves distribution</w:t>
+        <w:t>2.2 Move distributions</w:t>
       </w:r>
     </w:p>
     <w:p>
       <w:r>
-        <w:t>The following graph shows the distribution of moves in the database.</w:t>
+        <w:t>The following graphs shows the distribution of the amount moves in the given set of games.</w:t>
       </w:r>
     </w:p>
     <w:p>
       <w:r>
         <w:t>The x-axis shows the number of moves, and the y-axis shows the number of games with that number of moves.</w:t>
+      </w:r>
+    </w:p>
+    <w:p>
+      <w:pPr>
+        <w:pStyle w:val="Heading3"/>
+      </w:pPr>
+      <w:r>
+        <w:t>2.2.1 All games</w:t>
+      </w:r>
+    </w:p>
+    <w:p>
+      <w:r>
+        <w:t>The following graph shows the distribution of the amount moves in all games.</w:t>
       </w:r>
     </w:p>
     <w:p>
@@ -522,7 +535,7 @@
               <a:graphicData uri="http://schemas.openxmlformats.org/drawingml/2006/picture">
                 <pic:pic>
                   <pic:nvPicPr>
-                    <pic:cNvPr id="0" name="move_count_distribution.png"/>
+                    <pic:cNvPr id="0" name="1stMoveCountCDPlot.png"/>
                     <pic:cNvPicPr/>
                   </pic:nvPicPr>
                   <pic:blipFill>
@@ -546,16 +559,8 @@
       </w:r>
     </w:p>
     <w:p>
-      <w:pPr>
-        <w:pStyle w:val="Heading2"/>
-      </w:pPr>
       <w:r>
-        <w:t>2.4.1 Moves table</w:t>
-      </w:r>
-    </w:p>
-    <w:p>
-      <w:r>
-        <w:t>The following table shows the mean and standard deviation of the number of moves in the database.</w:t>
+        <w:t>The following table shows the mean and standard deviation of the amount moves in all games.</w:t>
       </w:r>
     </w:p>
     <w:tbl>
@@ -627,6 +632,262 @@
           <w:p>
             <w:r>
               <w:t>19.58</w:t>
+            </w:r>
+          </w:p>
+        </w:tc>
+      </w:tr>
+    </w:tbl>
+    <w:p>
+      <w:pPr>
+        <w:pStyle w:val="Heading3"/>
+      </w:pPr>
+      <w:r>
+        <w:t>2.2.2 Either stockfish won or draws</w:t>
+      </w:r>
+    </w:p>
+    <w:p>
+      <w:r>
+        <w:t>The following graph shows the distribution of the amount moves in games where Stockfish won.</w:t>
+      </w:r>
+    </w:p>
+    <w:p>
+      <w:r>
+        <w:drawing>
+          <wp:inline xmlns:a="http://schemas.openxmlformats.org/drawingml/2006/main" xmlns:pic="http://schemas.openxmlformats.org/drawingml/2006/picture">
+            <wp:extent cx="5486400" cy="2743200"/>
+            <wp:docPr id="3" name="Picture 3"/>
+            <wp:cNvGraphicFramePr>
+              <a:graphicFrameLocks noChangeAspect="1"/>
+            </wp:cNvGraphicFramePr>
+            <a:graphic>
+              <a:graphicData uri="http://schemas.openxmlformats.org/drawingml/2006/picture">
+                <pic:pic>
+                  <pic:nvPicPr>
+                    <pic:cNvPr id="0" name="2ndMoveCountCDPlot.png"/>
+                    <pic:cNvPicPr/>
+                  </pic:nvPicPr>
+                  <pic:blipFill>
+                    <a:blip r:embed="rId11"/>
+                    <a:stretch>
+                      <a:fillRect/>
+                    </a:stretch>
+                  </pic:blipFill>
+                  <pic:spPr>
+                    <a:xfrm>
+                      <a:off x="0" y="0"/>
+                      <a:ext cx="5486400" cy="2743200"/>
+                    </a:xfrm>
+                    <a:prstGeom prst="rect"/>
+                  </pic:spPr>
+                </pic:pic>
+              </a:graphicData>
+            </a:graphic>
+          </wp:inline>
+        </w:drawing>
+      </w:r>
+    </w:p>
+    <w:p>
+      <w:r>
+        <w:t>The following table shows the mean and standard deviation of the amount moves in games where Stockfish won.</w:t>
+      </w:r>
+    </w:p>
+    <w:tbl>
+      <w:tblPr>
+        <w:tblStyle w:val="TableGrid"/>
+        <w:tblW w:type="auto" w:w="0"/>
+        <w:tblLook w:firstColumn="1" w:firstRow="1" w:lastColumn="0" w:lastRow="0" w:noHBand="0" w:noVBand="1" w:val="04A0"/>
+      </w:tblPr>
+      <w:tblGrid>
+        <w:gridCol w:w="2880"/>
+        <w:gridCol w:w="2880"/>
+        <w:gridCol w:w="2880"/>
+      </w:tblGrid>
+      <w:tr>
+        <w:tc>
+          <w:tcPr>
+            <w:tcW w:type="dxa" w:w="2880"/>
+          </w:tcPr>
+          <w:p>
+            <w:r/>
+          </w:p>
+        </w:tc>
+        <w:tc>
+          <w:tcPr>
+            <w:tcW w:type="dxa" w:w="2880"/>
+          </w:tcPr>
+          <w:p>
+            <w:r>
+              <w:t>Mean</w:t>
+            </w:r>
+          </w:p>
+        </w:tc>
+        <w:tc>
+          <w:tcPr>
+            <w:tcW w:type="dxa" w:w="2880"/>
+          </w:tcPr>
+          <w:p>
+            <w:r>
+              <w:t>Standard Deviation</w:t>
+            </w:r>
+          </w:p>
+        </w:tc>
+      </w:tr>
+      <w:tr>
+        <w:tc>
+          <w:tcPr>
+            <w:tcW w:type="dxa" w:w="2880"/>
+          </w:tcPr>
+          <w:p>
+            <w:r>
+              <w:t>Number of moves</w:t>
+            </w:r>
+          </w:p>
+        </w:tc>
+        <w:tc>
+          <w:tcPr>
+            <w:tcW w:type="dxa" w:w="2880"/>
+          </w:tcPr>
+          <w:p>
+            <w:r>
+              <w:t>55.08</w:t>
+            </w:r>
+          </w:p>
+        </w:tc>
+        <w:tc>
+          <w:tcPr>
+            <w:tcW w:type="dxa" w:w="2880"/>
+          </w:tcPr>
+          <w:p>
+            <w:r>
+              <w:t>16.66</w:t>
+            </w:r>
+          </w:p>
+        </w:tc>
+      </w:tr>
+    </w:tbl>
+    <w:p>
+      <w:pPr>
+        <w:pStyle w:val="Heading3"/>
+      </w:pPr>
+      <w:r>
+        <w:t>2.2.3 Stockfish loses</w:t>
+      </w:r>
+    </w:p>
+    <w:p>
+      <w:r>
+        <w:t>The following graph shows the distribution of the amount moves in games where Stockfish lost.</w:t>
+      </w:r>
+    </w:p>
+    <w:p>
+      <w:r>
+        <w:drawing>
+          <wp:inline xmlns:a="http://schemas.openxmlformats.org/drawingml/2006/main" xmlns:pic="http://schemas.openxmlformats.org/drawingml/2006/picture">
+            <wp:extent cx="5486400" cy="2743200"/>
+            <wp:docPr id="4" name="Picture 4"/>
+            <wp:cNvGraphicFramePr>
+              <a:graphicFrameLocks noChangeAspect="1"/>
+            </wp:cNvGraphicFramePr>
+            <a:graphic>
+              <a:graphicData uri="http://schemas.openxmlformats.org/drawingml/2006/picture">
+                <pic:pic>
+                  <pic:nvPicPr>
+                    <pic:cNvPr id="0" name="3rdMoveCountCDPlot.png"/>
+                    <pic:cNvPicPr/>
+                  </pic:nvPicPr>
+                  <pic:blipFill>
+                    <a:blip r:embed="rId12"/>
+                    <a:stretch>
+                      <a:fillRect/>
+                    </a:stretch>
+                  </pic:blipFill>
+                  <pic:spPr>
+                    <a:xfrm>
+                      <a:off x="0" y="0"/>
+                      <a:ext cx="5486400" cy="2743200"/>
+                    </a:xfrm>
+                    <a:prstGeom prst="rect"/>
+                  </pic:spPr>
+                </pic:pic>
+              </a:graphicData>
+            </a:graphic>
+          </wp:inline>
+        </w:drawing>
+      </w:r>
+    </w:p>
+    <w:p>
+      <w:r>
+        <w:t>The following table shows the mean and standard deviation of the amount moves in games where Stockfish lost.</w:t>
+      </w:r>
+    </w:p>
+    <w:tbl>
+      <w:tblPr>
+        <w:tblStyle w:val="TableGrid"/>
+        <w:tblW w:type="auto" w:w="0"/>
+        <w:tblLook w:firstColumn="1" w:firstRow="1" w:lastColumn="0" w:lastRow="0" w:noHBand="0" w:noVBand="1" w:val="04A0"/>
+      </w:tblPr>
+      <w:tblGrid>
+        <w:gridCol w:w="2880"/>
+        <w:gridCol w:w="2880"/>
+        <w:gridCol w:w="2880"/>
+      </w:tblGrid>
+      <w:tr>
+        <w:tc>
+          <w:tcPr>
+            <w:tcW w:type="dxa" w:w="2880"/>
+          </w:tcPr>
+          <w:p>
+            <w:r/>
+          </w:p>
+        </w:tc>
+        <w:tc>
+          <w:tcPr>
+            <w:tcW w:type="dxa" w:w="2880"/>
+          </w:tcPr>
+          <w:p>
+            <w:r>
+              <w:t>Mean</w:t>
+            </w:r>
+          </w:p>
+        </w:tc>
+        <w:tc>
+          <w:tcPr>
+            <w:tcW w:type="dxa" w:w="2880"/>
+          </w:tcPr>
+          <w:p>
+            <w:r>
+              <w:t>Standard Deviation</w:t>
+            </w:r>
+          </w:p>
+        </w:tc>
+      </w:tr>
+      <w:tr>
+        <w:tc>
+          <w:tcPr>
+            <w:tcW w:type="dxa" w:w="2880"/>
+          </w:tcPr>
+          <w:p>
+            <w:r>
+              <w:t>Number of moves</w:t>
+            </w:r>
+          </w:p>
+        </w:tc>
+        <w:tc>
+          <w:tcPr>
+            <w:tcW w:type="dxa" w:w="2880"/>
+          </w:tcPr>
+          <w:p>
+            <w:r>
+              <w:t>68.62</w:t>
+            </w:r>
+          </w:p>
+        </w:tc>
+        <w:tc>
+          <w:tcPr>
+            <w:tcW w:type="dxa" w:w="2880"/>
+          </w:tcPr>
+          <w:p>
+            <w:r>
+              <w:t>14.48</w:t>
             </w:r>
           </w:p>
         </w:tc>

</xml_diff>

<commit_message>
Added support for other Stockfish pgns
</commit_message>
<xml_diff>
--- a/ChessDatabase.docx
+++ b/ChessDatabase.docx
@@ -28,12 +28,12 @@
         <w:pStyle w:val="Heading2"/>
       </w:pPr>
       <w:r>
-        <w:t>2. Games</w:t>
+        <w:t>2. Statistics</w:t>
       </w:r>
     </w:p>
     <w:p>
       <w:r>
-        <w:t>The database contains 2600 games. The following sections describe the games in more detail.</w:t>
+        <w:t>The database contains 6466 games. The following sections describe the games in more detail.</w:t>
       </w:r>
     </w:p>
     <w:p>
@@ -41,20 +41,7 @@
         <w:pStyle w:val="Heading1"/>
       </w:pPr>
       <w:r>
-        <w:t>2.1 Results</w:t>
-      </w:r>
-    </w:p>
-    <w:p>
-      <w:r>
-        <w:t>For all games, the following table shows the results.</w:t>
-      </w:r>
-    </w:p>
-    <w:p>
-      <w:pPr>
-        <w:pStyle w:val="Heading2"/>
-      </w:pPr>
-      <w:r>
-        <w:t>2.1.1 Result table</w:t>
+        <w:t>2.1 General results</w:t>
       </w:r>
     </w:p>
     <w:p>
@@ -131,7 +118,7 @@
           </w:tcPr>
           <w:p>
             <w:r>
-              <w:t>704</w:t>
+              <w:t>1588</w:t>
             </w:r>
           </w:p>
         </w:tc>
@@ -141,7 +128,7 @@
           </w:tcPr>
           <w:p>
             <w:r>
-              <w:t>1600</w:t>
+              <w:t>4265</w:t>
             </w:r>
           </w:p>
         </w:tc>
@@ -151,7 +138,7 @@
           </w:tcPr>
           <w:p>
             <w:r>
-              <w:t>296</w:t>
+              <w:t>613</w:t>
             </w:r>
           </w:p>
         </w:tc>
@@ -173,7 +160,7 @@
           </w:tcPr>
           <w:p>
             <w:r>
-              <w:t>27.08%</w:t>
+              <w:t>24.56%</w:t>
             </w:r>
           </w:p>
         </w:tc>
@@ -183,7 +170,7 @@
           </w:tcPr>
           <w:p>
             <w:r>
-              <w:t>61.54%</w:t>
+              <w:t>65.96%</w:t>
             </w:r>
           </w:p>
         </w:tc>
@@ -193,7 +180,7 @@
           </w:tcPr>
           <w:p>
             <w:r>
-              <w:t>11.38%</w:t>
+              <w:t>9.48%</w:t>
             </w:r>
           </w:p>
         </w:tc>
@@ -204,7 +191,7 @@
         <w:pStyle w:val="Heading2"/>
       </w:pPr>
       <w:r>
-        <w:t>2.1.2 Result table for Stockfish</w:t>
+        <w:t>2.1.1 Result table for Stockfish</w:t>
       </w:r>
     </w:p>
     <w:p>
@@ -297,7 +284,7 @@
           </w:tcPr>
           <w:p>
             <w:r>
-              <w:t>698</w:t>
+              <w:t>1572</w:t>
             </w:r>
           </w:p>
         </w:tc>
@@ -307,7 +294,7 @@
           </w:tcPr>
           <w:p>
             <w:r>
-              <w:t>601</w:t>
+              <w:t>1655</w:t>
             </w:r>
           </w:p>
         </w:tc>
@@ -317,7 +304,7 @@
           </w:tcPr>
           <w:p>
             <w:r>
-              <w:t>2</w:t>
+              <w:t>6</w:t>
             </w:r>
           </w:p>
         </w:tc>
@@ -327,7 +314,7 @@
           </w:tcPr>
           <w:p>
             <w:r>
-              <w:t>53.65%</w:t>
+              <w:t>48.62%</w:t>
             </w:r>
           </w:p>
         </w:tc>
@@ -349,7 +336,7 @@
           </w:tcPr>
           <w:p>
             <w:r>
-              <w:t>294</w:t>
+              <w:t>607</w:t>
             </w:r>
           </w:p>
         </w:tc>
@@ -359,7 +346,7 @@
           </w:tcPr>
           <w:p>
             <w:r>
-              <w:t>999</w:t>
+              <w:t>2610</w:t>
             </w:r>
           </w:p>
         </w:tc>
@@ -369,7 +356,7 @@
           </w:tcPr>
           <w:p>
             <w:r>
-              <w:t>6</w:t>
+              <w:t>16</w:t>
             </w:r>
           </w:p>
         </w:tc>
@@ -379,7 +366,7 @@
           </w:tcPr>
           <w:p>
             <w:r>
-              <w:t>22.63%</w:t>
+              <w:t>18.78%</w:t>
             </w:r>
           </w:p>
         </w:tc>
@@ -401,7 +388,7 @@
           </w:tcPr>
           <w:p>
             <w:r>
-              <w:t>992</w:t>
+              <w:t>2179</w:t>
             </w:r>
           </w:p>
         </w:tc>
@@ -411,7 +398,7 @@
           </w:tcPr>
           <w:p>
             <w:r>
-              <w:t>1600</w:t>
+              <w:t>4265</w:t>
             </w:r>
           </w:p>
         </w:tc>
@@ -421,7 +408,7 @@
           </w:tcPr>
           <w:p>
             <w:r>
-              <w:t>8</w:t>
+              <w:t>22</w:t>
             </w:r>
           </w:p>
         </w:tc>
@@ -431,7 +418,7 @@
           </w:tcPr>
           <w:p>
             <w:r>
-              <w:t>38.15%</w:t>
+              <w:t>33.7%</w:t>
             </w:r>
           </w:p>
         </w:tc>
@@ -442,71 +429,12 @@
         <w:pStyle w:val="Heading2"/>
       </w:pPr>
       <w:r>
-        <w:t>2.3 Plycount distribution</w:t>
-      </w:r>
-    </w:p>
-    <w:p>
-      <w:r>
-        <w:t>The following graph shows the distribution of plycount in the database.</w:t>
-      </w:r>
-    </w:p>
-    <w:p>
-      <w:r>
-        <w:t>The x-axis shows the plycount, and the y-axis shows the number of games with that plycount.</w:t>
-      </w:r>
-    </w:p>
-    <w:p>
-      <w:r>
-        <w:drawing>
-          <wp:inline xmlns:a="http://schemas.openxmlformats.org/drawingml/2006/main" xmlns:pic="http://schemas.openxmlformats.org/drawingml/2006/picture">
-            <wp:extent cx="5486400" cy="1645920"/>
-            <wp:docPr id="1" name="Picture 1"/>
-            <wp:cNvGraphicFramePr>
-              <a:graphicFrameLocks noChangeAspect="1"/>
-            </wp:cNvGraphicFramePr>
-            <a:graphic>
-              <a:graphicData uri="http://schemas.openxmlformats.org/drawingml/2006/picture">
-                <pic:pic>
-                  <pic:nvPicPr>
-                    <pic:cNvPr id="0" name="plycount_distribution.png"/>
-                    <pic:cNvPicPr/>
-                  </pic:nvPicPr>
-                  <pic:blipFill>
-                    <a:blip r:embed="rId9"/>
-                    <a:stretch>
-                      <a:fillRect/>
-                    </a:stretch>
-                  </pic:blipFill>
-                  <pic:spPr>
-                    <a:xfrm>
-                      <a:off x="0" y="0"/>
-                      <a:ext cx="5486400" cy="1645920"/>
-                    </a:xfrm>
-                    <a:prstGeom prst="rect"/>
-                  </pic:spPr>
-                </pic:pic>
-              </a:graphicData>
-            </a:graphic>
-          </wp:inline>
-        </w:drawing>
-      </w:r>
-    </w:p>
-    <w:p>
-      <w:pPr>
-        <w:pStyle w:val="Heading2"/>
-      </w:pPr>
-      <w:r>
-        <w:t>2.2 Move distributions</w:t>
+        <w:t>2.2 Move count distributions</w:t>
       </w:r>
     </w:p>
     <w:p>
       <w:r>
         <w:t>The following graphs shows the distribution of the amount moves in the given set of games.</w:t>
-      </w:r>
-    </w:p>
-    <w:p>
-      <w:r>
-        <w:t>The x-axis shows the number of moves, and the y-axis shows the number of games with that number of moves.</w:t>
       </w:r>
     </w:p>
     <w:p>
@@ -527,7 +455,7 @@
         <w:drawing>
           <wp:inline xmlns:a="http://schemas.openxmlformats.org/drawingml/2006/main" xmlns:pic="http://schemas.openxmlformats.org/drawingml/2006/picture">
             <wp:extent cx="5486400" cy="2743200"/>
-            <wp:docPr id="2" name="Picture 2"/>
+            <wp:docPr id="1" name="Picture 1"/>
             <wp:cNvGraphicFramePr>
               <a:graphicFrameLocks noChangeAspect="1"/>
             </wp:cNvGraphicFramePr>
@@ -539,7 +467,7 @@
                     <pic:cNvPicPr/>
                   </pic:nvPicPr>
                   <pic:blipFill>
-                    <a:blip r:embed="rId10"/>
+                    <a:blip r:embed="rId9"/>
                     <a:stretch>
                       <a:fillRect/>
                     </a:stretch>
@@ -560,7 +488,7 @@
     </w:p>
     <w:p>
       <w:r>
-        <w:t>The following table shows the mean and standard deviation of the amount moves in all games.</w:t>
+        <w:t>Mean and standard deviation table for all games</w:t>
       </w:r>
     </w:p>
     <w:tbl>
@@ -621,7 +549,7 @@
           </w:tcPr>
           <w:p>
             <w:r>
-              <w:t>60.33</w:t>
+              <w:t>60.98</w:t>
             </w:r>
           </w:p>
         </w:tc>
@@ -631,7 +559,7 @@
           </w:tcPr>
           <w:p>
             <w:r>
-              <w:t>19.58</w:t>
+              <w:t>19.72</w:t>
             </w:r>
           </w:p>
         </w:tc>
@@ -655,7 +583,7 @@
         <w:drawing>
           <wp:inline xmlns:a="http://schemas.openxmlformats.org/drawingml/2006/main" xmlns:pic="http://schemas.openxmlformats.org/drawingml/2006/picture">
             <wp:extent cx="5486400" cy="2743200"/>
-            <wp:docPr id="3" name="Picture 3"/>
+            <wp:docPr id="2" name="Picture 2"/>
             <wp:cNvGraphicFramePr>
               <a:graphicFrameLocks noChangeAspect="1"/>
             </wp:cNvGraphicFramePr>
@@ -667,7 +595,7 @@
                     <pic:cNvPicPr/>
                   </pic:nvPicPr>
                   <pic:blipFill>
-                    <a:blip r:embed="rId11"/>
+                    <a:blip r:embed="rId10"/>
                     <a:stretch>
                       <a:fillRect/>
                     </a:stretch>
@@ -688,7 +616,7 @@
     </w:p>
     <w:p>
       <w:r>
-        <w:t>The following table shows the mean and standard deviation of the amount moves in games where Stockfish won.</w:t>
+        <w:t>Mean and standard deviation table for games where Stockfish won or drew</w:t>
       </w:r>
     </w:p>
     <w:tbl>
@@ -749,7 +677,7 @@
           </w:tcPr>
           <w:p>
             <w:r>
-              <w:t>55.08</w:t>
+              <w:t>56.77</w:t>
             </w:r>
           </w:p>
         </w:tc>
@@ -759,12 +687,17 @@
           </w:tcPr>
           <w:p>
             <w:r>
-              <w:t>16.66</w:t>
+              <w:t>16.87</w:t>
             </w:r>
           </w:p>
         </w:tc>
       </w:tr>
     </w:tbl>
+    <w:p>
+      <w:r>
+        <w:t>A noteworthy observation is that we get a spike in the distribution of moves when Stockfish draws.</w:t>
+      </w:r>
+    </w:p>
     <w:p>
       <w:pPr>
         <w:pStyle w:val="Heading3"/>
@@ -783,7 +716,7 @@
         <w:drawing>
           <wp:inline xmlns:a="http://schemas.openxmlformats.org/drawingml/2006/main" xmlns:pic="http://schemas.openxmlformats.org/drawingml/2006/picture">
             <wp:extent cx="5486400" cy="2743200"/>
-            <wp:docPr id="4" name="Picture 4"/>
+            <wp:docPr id="3" name="Picture 3"/>
             <wp:cNvGraphicFramePr>
               <a:graphicFrameLocks noChangeAspect="1"/>
             </wp:cNvGraphicFramePr>
@@ -795,7 +728,7 @@
                     <pic:cNvPicPr/>
                   </pic:nvPicPr>
                   <pic:blipFill>
-                    <a:blip r:embed="rId12"/>
+                    <a:blip r:embed="rId11"/>
                     <a:stretch>
                       <a:fillRect/>
                     </a:stretch>
@@ -816,7 +749,7 @@
     </w:p>
     <w:p>
       <w:r>
-        <w:t>The following table shows the mean and standard deviation of the amount moves in games where Stockfish lost.</w:t>
+        <w:t>Mean and standard deviation table for games where Stockfish lost</w:t>
       </w:r>
     </w:p>
     <w:tbl>
@@ -877,7 +810,7 @@
           </w:tcPr>
           <w:p>
             <w:r>
-              <w:t>68.62</w:t>
+              <w:t>64.41</w:t>
             </w:r>
           </w:p>
         </w:tc>
@@ -887,12 +820,66 @@
           </w:tcPr>
           <w:p>
             <w:r>
-              <w:t>14.48</w:t>
+              <w:t>19.52</w:t>
             </w:r>
           </w:p>
         </w:tc>
       </w:tr>
     </w:tbl>
+    <w:p>
+      <w:pPr>
+        <w:pStyle w:val="Heading2"/>
+      </w:pPr>
+      <w:r>
+        <w:t>2.3 Plycount distribution</w:t>
+      </w:r>
+    </w:p>
+    <w:p>
+      <w:r>
+        <w:t>The following graph shows the distribution of plycount in the database.</w:t>
+      </w:r>
+    </w:p>
+    <w:p>
+      <w:r>
+        <w:t>The x-axis shows the plycount, and the y-axis shows the number of games with that plycount.</w:t>
+      </w:r>
+    </w:p>
+    <w:p>
+      <w:r>
+        <w:drawing>
+          <wp:inline xmlns:a="http://schemas.openxmlformats.org/drawingml/2006/main" xmlns:pic="http://schemas.openxmlformats.org/drawingml/2006/picture">
+            <wp:extent cx="5486400" cy="1645920"/>
+            <wp:docPr id="4" name="Picture 4"/>
+            <wp:cNvGraphicFramePr>
+              <a:graphicFrameLocks noChangeAspect="1"/>
+            </wp:cNvGraphicFramePr>
+            <a:graphic>
+              <a:graphicData uri="http://schemas.openxmlformats.org/drawingml/2006/picture">
+                <pic:pic>
+                  <pic:nvPicPr>
+                    <pic:cNvPr id="0" name="plycount_distribution.png"/>
+                    <pic:cNvPicPr/>
+                  </pic:nvPicPr>
+                  <pic:blipFill>
+                    <a:blip r:embed="rId12"/>
+                    <a:stretch>
+                      <a:fillRect/>
+                    </a:stretch>
+                  </pic:blipFill>
+                  <pic:spPr>
+                    <a:xfrm>
+                      <a:off x="0" y="0"/>
+                      <a:ext cx="5486400" cy="1645920"/>
+                    </a:xfrm>
+                    <a:prstGeom prst="rect"/>
+                  </pic:spPr>
+                </pic:pic>
+              </a:graphicData>
+            </a:graphic>
+          </wp:inline>
+        </w:drawing>
+      </w:r>
+    </w:p>
     <w:p>
       <w:pPr>
         <w:pStyle w:val="Heading1"/>

</xml_diff>